<commit_message>
updated ideas doc with more questions and tools
</commit_message>
<xml_diff>
--- a/Proposal/Idea.docx
+++ b/Proposal/Idea.docx
@@ -1,6 +1,6 @@
 
 <file path=word/document.xml><?xml version="1.0" encoding="utf-8"?>
-<w:document xmlns:wpc="http://schemas.microsoft.com/office/word/2010/wordprocessingCanvas" xmlns:cx="http://schemas.microsoft.com/office/drawing/2014/chartex" xmlns:cx1="http://schemas.microsoft.com/office/drawing/2015/9/8/chartex" xmlns:cx2="http://schemas.microsoft.com/office/drawing/2015/10/21/chartex" xmlns:cx3="http://schemas.microsoft.com/office/drawing/2016/5/9/chartex" xmlns:cx4="http://schemas.microsoft.com/office/drawing/2016/5/10/chartex" xmlns:cx5="http://schemas.microsoft.com/office/drawing/2016/5/11/chartex" xmlns:cx6="http://schemas.microsoft.com/office/drawing/2016/5/12/chartex" xmlns:cx7="http://schemas.microsoft.com/office/drawing/2016/5/13/chartex" xmlns:cx8="http://schemas.microsoft.com/office/drawing/2016/5/14/chartex" xmlns:mc="http://schemas.openxmlformats.org/markup-compatibility/2006" xmlns:aink="http://schemas.microsoft.com/office/drawing/2016/ink" xmlns:am3d="http://schemas.microsoft.com/office/drawing/2017/model3d" xmlns:o="urn:schemas-microsoft-com:office:office" xmlns:r="http://schemas.openxmlformats.org/officeDocument/2006/relationships" xmlns:m="http://schemas.openxmlformats.org/officeDocument/2006/math" xmlns:v="urn:schemas-microsoft-com:vml" xmlns:wp14="http://schemas.microsoft.com/office/word/2010/wordprocessingDrawing" xmlns:wp="http://schemas.openxmlformats.org/drawingml/2006/wordprocessingDrawing" xmlns:w10="urn:schemas-microsoft-com:office:word" xmlns:w="http://schemas.openxmlformats.org/wordprocessingml/2006/main" xmlns:w14="http://schemas.microsoft.com/office/word/2010/wordml" xmlns:w15="http://schemas.microsoft.com/office/word/2012/wordml" xmlns:w16cid="http://schemas.microsoft.com/office/word/2016/wordml/cid" xmlns:w16se="http://schemas.microsoft.com/office/word/2015/wordml/symex" xmlns:wpg="http://schemas.microsoft.com/office/word/2010/wordprocessingGroup" xmlns:wpi="http://schemas.microsoft.com/office/word/2010/wordprocessingInk" xmlns:wne="http://schemas.microsoft.com/office/word/2006/wordml" xmlns:wps="http://schemas.microsoft.com/office/word/2010/wordprocessingShape" mc:Ignorable="w14 w15 w16se w16cid wp14">
+<w:document xmlns:wpc="http://schemas.microsoft.com/office/word/2010/wordprocessingCanvas" xmlns:mo="http://schemas.microsoft.com/office/mac/office/2008/main" xmlns:mc="http://schemas.openxmlformats.org/markup-compatibility/2006" xmlns:mv="urn:schemas-microsoft-com:mac:vml" xmlns:o="urn:schemas-microsoft-com:office:office" xmlns:r="http://schemas.openxmlformats.org/officeDocument/2006/relationships" xmlns:m="http://schemas.openxmlformats.org/officeDocument/2006/math" xmlns:v="urn:schemas-microsoft-com:vml" xmlns:wp14="http://schemas.microsoft.com/office/word/2010/wordprocessingDrawing" xmlns:wp="http://schemas.openxmlformats.org/drawingml/2006/wordprocessingDrawing" xmlns:w10="urn:schemas-microsoft-com:office:word" xmlns:w="http://schemas.openxmlformats.org/wordprocessingml/2006/main" xmlns:w14="http://schemas.microsoft.com/office/word/2010/wordml" xmlns:w15="http://schemas.microsoft.com/office/word/2012/wordml" xmlns:wpg="http://schemas.microsoft.com/office/word/2010/wordprocessingGroup" xmlns:wpi="http://schemas.microsoft.com/office/word/2010/wordprocessingInk" xmlns:wne="http://schemas.microsoft.com/office/word/2006/wordml" xmlns:wps="http://schemas.microsoft.com/office/word/2010/wordprocessingShape" mc:Ignorable="w14 w15 wp14">
   <w:body>
     <w:p>
       <w:pPr>
@@ -47,14 +47,7 @@
           <w:sz w:val="24"/>
           <w:szCs w:val="24"/>
         </w:rPr>
-        <w:t xml:space="preserve"> </w:t>
-      </w:r>
-      <w:r>
-        <w:rPr>
-          <w:sz w:val="24"/>
-          <w:szCs w:val="24"/>
-        </w:rPr>
-        <w:t xml:space="preserve">Using real time (streaming) Twitter data to track sentiment of </w:t>
+        <w:t xml:space="preserve"> Using real time (streaming) Twitter data to track sentiment of </w:t>
       </w:r>
       <w:r>
         <w:rPr>
@@ -213,14 +206,7 @@
           <w:sz w:val="24"/>
           <w:szCs w:val="24"/>
         </w:rPr>
-        <w:t xml:space="preserve">At this point we need </w:t>
-      </w:r>
-      <w:r>
-        <w:rPr>
-          <w:sz w:val="24"/>
-          <w:szCs w:val="24"/>
-        </w:rPr>
-        <w:t>to categorize if a tweet is a political tweet about politics (use keywords)</w:t>
+        <w:t>At this point we need to categorize if a tweet is a political tweet about politics (use keywords)</w:t>
       </w:r>
       <w:r>
         <w:rPr>
@@ -248,28 +234,7 @@
           <w:sz w:val="24"/>
           <w:szCs w:val="24"/>
         </w:rPr>
-        <w:t xml:space="preserve">Then </w:t>
-      </w:r>
-      <w:r>
-        <w:rPr>
-          <w:sz w:val="24"/>
-          <w:szCs w:val="24"/>
-        </w:rPr>
-        <w:t xml:space="preserve">we need to </w:t>
-      </w:r>
-      <w:r>
-        <w:rPr>
-          <w:sz w:val="24"/>
-          <w:szCs w:val="24"/>
-        </w:rPr>
-        <w:t>check the sentiment of that tweet</w:t>
-      </w:r>
-      <w:r>
-        <w:rPr>
-          <w:sz w:val="24"/>
-          <w:szCs w:val="24"/>
-        </w:rPr>
-        <w:t>. We can use a scale of -1.0 to 1.0</w:t>
+        <w:t>Then we need to check the sentiment of that tweet. We can use a scale of -1.0 to 1.0</w:t>
       </w:r>
       <w:r>
         <w:rPr>
@@ -283,21 +248,7 @@
           <w:sz w:val="24"/>
           <w:szCs w:val="24"/>
         </w:rPr>
-        <w:t>(</w:t>
-      </w:r>
-      <w:r>
-        <w:rPr>
-          <w:sz w:val="24"/>
-          <w:szCs w:val="24"/>
-        </w:rPr>
-        <w:t>good or bad sentiment and to what party it is referring to</w:t>
-      </w:r>
-      <w:r>
-        <w:rPr>
-          <w:sz w:val="24"/>
-          <w:szCs w:val="24"/>
-        </w:rPr>
-        <w:t>)</w:t>
+        <w:t>(good or bad sentiment and to what party it is referring to)</w:t>
       </w:r>
     </w:p>
     <w:p>
@@ -430,8 +381,6 @@
         </w:rPr>
         <w:t>Tools</w:t>
       </w:r>
-      <w:bookmarkStart w:id="0" w:name="_GoBack"/>
-      <w:bookmarkEnd w:id="0"/>
     </w:p>
     <w:p>
       <w:pPr>
@@ -474,7 +423,7 @@
           <w:sz w:val="24"/>
           <w:szCs w:val="24"/>
         </w:rPr>
-        <w:t xml:space="preserve">MapReduce, </w:t>
+        <w:t>MapReduce</w:t>
       </w:r>
     </w:p>
     <w:p>
@@ -502,7 +451,7 @@
           <w:sz w:val="24"/>
           <w:szCs w:val="24"/>
         </w:rPr>
-        <w:t xml:space="preserve">treaming data, </w:t>
+        <w:t>treaming data</w:t>
       </w:r>
     </w:p>
     <w:p>
@@ -530,7 +479,7 @@
           <w:sz w:val="24"/>
           <w:szCs w:val="24"/>
         </w:rPr>
-        <w:t xml:space="preserve">atch query, </w:t>
+        <w:t>atch query</w:t>
       </w:r>
     </w:p>
     <w:p>
@@ -558,14 +507,7 @@
           <w:sz w:val="24"/>
           <w:szCs w:val="24"/>
         </w:rPr>
-        <w:t xml:space="preserve">ig </w:t>
-      </w:r>
-      <w:r>
-        <w:rPr>
-          <w:sz w:val="24"/>
-          <w:szCs w:val="24"/>
-        </w:rPr>
-        <w:t>queri</w:t>
+        <w:t>ig queri</w:t>
       </w:r>
       <w:r>
         <w:rPr>
@@ -605,6 +547,69 @@
     </w:p>
     <w:p>
       <w:pPr>
+        <w:pStyle w:val="ListParagraph"/>
+        <w:numPr>
+          <w:ilvl w:val="0"/>
+          <w:numId w:val="2"/>
+        </w:numPr>
+        <w:spacing w:line="240" w:lineRule="auto"/>
+        <w:rPr>
+          <w:sz w:val="24"/>
+          <w:szCs w:val="24"/>
+        </w:rPr>
+      </w:pPr>
+      <w:r>
+        <w:rPr>
+          <w:sz w:val="24"/>
+          <w:szCs w:val="24"/>
+        </w:rPr>
+        <w:t>Spark</w:t>
+      </w:r>
+    </w:p>
+    <w:p>
+      <w:pPr>
+        <w:pStyle w:val="ListParagraph"/>
+        <w:numPr>
+          <w:ilvl w:val="0"/>
+          <w:numId w:val="2"/>
+        </w:numPr>
+        <w:spacing w:line="240" w:lineRule="auto"/>
+        <w:rPr>
+          <w:sz w:val="24"/>
+          <w:szCs w:val="24"/>
+        </w:rPr>
+      </w:pPr>
+      <w:r>
+        <w:rPr>
+          <w:sz w:val="24"/>
+          <w:szCs w:val="24"/>
+        </w:rPr>
+        <w:t>Hadoop</w:t>
+      </w:r>
+    </w:p>
+    <w:p>
+      <w:pPr>
+        <w:pStyle w:val="ListParagraph"/>
+        <w:numPr>
+          <w:ilvl w:val="0"/>
+          <w:numId w:val="2"/>
+        </w:numPr>
+        <w:spacing w:line="240" w:lineRule="auto"/>
+        <w:rPr>
+          <w:sz w:val="24"/>
+          <w:szCs w:val="24"/>
+        </w:rPr>
+      </w:pPr>
+      <w:r>
+        <w:rPr>
+          <w:sz w:val="24"/>
+          <w:szCs w:val="24"/>
+        </w:rPr>
+        <w:t>Supervised Machine Learning</w:t>
+      </w:r>
+    </w:p>
+    <w:p>
+      <w:pPr>
         <w:spacing w:line="240" w:lineRule="auto"/>
         <w:rPr>
           <w:sz w:val="24"/>
@@ -673,6 +678,11 @@
     </w:p>
     <w:p>
       <w:pPr>
+        <w:pStyle w:val="ListParagraph"/>
+        <w:numPr>
+          <w:ilvl w:val="0"/>
+          <w:numId w:val="3"/>
+        </w:numPr>
         <w:spacing w:line="240" w:lineRule="auto"/>
         <w:rPr>
           <w:sz w:val="24"/>
@@ -689,6 +699,21 @@
     </w:p>
     <w:p>
       <w:pPr>
+        <w:pStyle w:val="ListParagraph"/>
+        <w:spacing w:line="240" w:lineRule="auto"/>
+        <w:rPr>
+          <w:sz w:val="24"/>
+          <w:szCs w:val="24"/>
+        </w:rPr>
+      </w:pPr>
+    </w:p>
+    <w:p>
+      <w:pPr>
+        <w:pStyle w:val="ListParagraph"/>
+        <w:numPr>
+          <w:ilvl w:val="0"/>
+          <w:numId w:val="3"/>
+        </w:numPr>
         <w:spacing w:line="240" w:lineRule="auto"/>
         <w:rPr>
           <w:sz w:val="24"/>
@@ -733,6 +758,157 @@
     </w:p>
     <w:p>
       <w:pPr>
+        <w:pStyle w:val="ListParagraph"/>
+        <w:numPr>
+          <w:ilvl w:val="0"/>
+          <w:numId w:val="3"/>
+        </w:numPr>
+        <w:spacing w:line="240" w:lineRule="auto"/>
+        <w:rPr>
+          <w:sz w:val="24"/>
+          <w:szCs w:val="24"/>
+        </w:rPr>
+      </w:pPr>
+      <w:r>
+        <w:rPr>
+          <w:sz w:val="24"/>
+          <w:szCs w:val="24"/>
+        </w:rPr>
+        <w:lastRenderedPageBreak/>
+        <w:t>What percentage of tweets are Negative/Neutral/Positive towards the current outcome of the election?</w:t>
+      </w:r>
+      <w:r>
+        <w:rPr>
+          <w:sz w:val="24"/>
+          <w:szCs w:val="24"/>
+        </w:rPr>
+        <w:t xml:space="preserve"> Based on this, how satisfied are people with the election results?</w:t>
+      </w:r>
+    </w:p>
+    <w:p>
+      <w:pPr>
+        <w:pStyle w:val="ListParagraph"/>
+        <w:spacing w:line="240" w:lineRule="auto"/>
+        <w:rPr>
+          <w:sz w:val="24"/>
+          <w:szCs w:val="24"/>
+        </w:rPr>
+      </w:pPr>
+    </w:p>
+    <w:p>
+      <w:pPr>
+        <w:pStyle w:val="ListParagraph"/>
+        <w:numPr>
+          <w:ilvl w:val="0"/>
+          <w:numId w:val="3"/>
+        </w:numPr>
+        <w:spacing w:line="240" w:lineRule="auto"/>
+        <w:rPr>
+          <w:sz w:val="24"/>
+          <w:szCs w:val="24"/>
+        </w:rPr>
+      </w:pPr>
+      <w:r>
+        <w:rPr>
+          <w:sz w:val="24"/>
+          <w:szCs w:val="24"/>
+        </w:rPr>
+        <w:t>Compared to tweets of 4 years ago, how have people’s sentiments changed per political party?</w:t>
+      </w:r>
+    </w:p>
+    <w:p>
+      <w:pPr>
+        <w:pStyle w:val="ListParagraph"/>
+        <w:spacing w:line="240" w:lineRule="auto"/>
+        <w:rPr>
+          <w:sz w:val="24"/>
+          <w:szCs w:val="24"/>
+        </w:rPr>
+      </w:pPr>
+    </w:p>
+    <w:p>
+      <w:pPr>
+        <w:pStyle w:val="ListParagraph"/>
+        <w:numPr>
+          <w:ilvl w:val="0"/>
+          <w:numId w:val="3"/>
+        </w:numPr>
+        <w:spacing w:line="240" w:lineRule="auto"/>
+        <w:rPr>
+          <w:sz w:val="24"/>
+          <w:szCs w:val="24"/>
+        </w:rPr>
+      </w:pPr>
+      <w:r>
+        <w:rPr>
+          <w:sz w:val="24"/>
+          <w:szCs w:val="24"/>
+        </w:rPr>
+        <w:t>Does twitter sentiment analysis agree with opinion polls?</w:t>
+      </w:r>
+    </w:p>
+    <w:p>
+      <w:pPr>
+        <w:pStyle w:val="ListParagraph"/>
+        <w:spacing w:line="240" w:lineRule="auto"/>
+        <w:rPr>
+          <w:sz w:val="24"/>
+          <w:szCs w:val="24"/>
+        </w:rPr>
+      </w:pPr>
+    </w:p>
+    <w:p>
+      <w:pPr>
+        <w:pStyle w:val="ListParagraph"/>
+        <w:numPr>
+          <w:ilvl w:val="0"/>
+          <w:numId w:val="3"/>
+        </w:numPr>
+        <w:spacing w:line="240" w:lineRule="auto"/>
+        <w:rPr>
+          <w:sz w:val="24"/>
+          <w:szCs w:val="24"/>
+        </w:rPr>
+      </w:pPr>
+      <w:r>
+        <w:rPr>
+          <w:sz w:val="24"/>
+          <w:szCs w:val="24"/>
+        </w:rPr>
+        <w:t>What are the most frequent keywords related to each political campaign / political leader? Does that agree with other static data out there?</w:t>
+      </w:r>
+      <w:bookmarkStart w:id="0" w:name="_GoBack"/>
+      <w:bookmarkEnd w:id="0"/>
+    </w:p>
+    <w:p>
+      <w:pPr>
+        <w:spacing w:line="240" w:lineRule="auto"/>
+        <w:rPr>
+          <w:sz w:val="24"/>
+          <w:szCs w:val="24"/>
+        </w:rPr>
+      </w:pPr>
+    </w:p>
+    <w:p>
+      <w:pPr>
+        <w:spacing w:line="240" w:lineRule="auto"/>
+        <w:rPr>
+          <w:sz w:val="24"/>
+          <w:szCs w:val="24"/>
+        </w:rPr>
+      </w:pPr>
+    </w:p>
+    <w:p>
+      <w:pPr>
+        <w:spacing w:line="240" w:lineRule="auto"/>
+        <w:rPr>
+          <w:sz w:val="24"/>
+          <w:szCs w:val="24"/>
+        </w:rPr>
+      </w:pPr>
+    </w:p>
+    <w:p>
+      <w:pPr>
         <w:spacing w:line="240" w:lineRule="auto"/>
         <w:rPr>
           <w:sz w:val="24"/>
@@ -746,6 +922,218 @@
         </w:rPr>
         <w:t>[Needs around 5 questions]</w:t>
       </w:r>
+    </w:p>
+    <w:p>
+      <w:pPr>
+        <w:spacing w:line="240" w:lineRule="auto"/>
+        <w:rPr>
+          <w:sz w:val="24"/>
+          <w:szCs w:val="24"/>
+        </w:rPr>
+      </w:pPr>
+    </w:p>
+    <w:p>
+      <w:pPr>
+        <w:spacing w:line="240" w:lineRule="auto"/>
+        <w:rPr>
+          <w:b/>
+          <w:bCs/>
+          <w:sz w:val="24"/>
+          <w:szCs w:val="24"/>
+          <w:u w:val="single"/>
+        </w:rPr>
+      </w:pPr>
+      <w:r>
+        <w:rPr>
+          <w:b/>
+          <w:bCs/>
+          <w:sz w:val="24"/>
+          <w:szCs w:val="24"/>
+          <w:u w:val="single"/>
+        </w:rPr>
+        <w:t>Useful resources:</w:t>
+      </w:r>
+    </w:p>
+    <w:p>
+      <w:pPr>
+        <w:rPr>
+          <w:rFonts w:ascii="Times New Roman" w:eastAsia="Times New Roman" w:hAnsi="Times New Roman" w:cs="Times New Roman"/>
+          <w:sz w:val="24"/>
+          <w:szCs w:val="24"/>
+        </w:rPr>
+      </w:pPr>
+      <w:r>
+        <w:rPr>
+          <w:sz w:val="24"/>
+          <w:szCs w:val="24"/>
+        </w:rPr>
+        <w:t xml:space="preserve">Paper </w:t>
+      </w:r>
+      <w:r>
+        <w:rPr>
+          <w:sz w:val="24"/>
+          <w:szCs w:val="24"/>
+        </w:rPr>
+        <w:t>on scalable sentiment analysis using Spark</w:t>
+      </w:r>
+      <w:r>
+        <w:rPr>
+          <w:sz w:val="24"/>
+          <w:szCs w:val="24"/>
+        </w:rPr>
+        <w:t xml:space="preserve">: </w:t>
+      </w:r>
+      <w:hyperlink r:id="rId5" w:history="1">
+        <w:r>
+          <w:rPr>
+            <w:rFonts w:ascii="Times New Roman" w:eastAsia="Times New Roman" w:hAnsi="Times New Roman" w:cs="Times New Roman"/>
+            <w:color w:val="0000FF"/>
+            <w:sz w:val="24"/>
+            <w:szCs w:val="24"/>
+            <w:u w:val="single"/>
+          </w:rPr>
+          <w:t>https://www.researchgate.net/publication/299593681_Scalable_sentiment_analytics</w:t>
+        </w:r>
+      </w:hyperlink>
+    </w:p>
+    <w:p>
+      <w:pPr>
+        <w:rPr>
+          <w:rFonts w:ascii="Times New Roman" w:eastAsia="Times New Roman" w:hAnsi="Times New Roman" w:cs="Times New Roman"/>
+          <w:sz w:val="24"/>
+          <w:szCs w:val="24"/>
+        </w:rPr>
+      </w:pPr>
+    </w:p>
+    <w:p>
+      <w:pPr>
+        <w:rPr>
+          <w:rFonts w:ascii="Times New Roman" w:eastAsia="Times New Roman" w:hAnsi="Times New Roman" w:cs="Times New Roman"/>
+          <w:sz w:val="24"/>
+          <w:szCs w:val="24"/>
+        </w:rPr>
+      </w:pPr>
+      <w:r>
+        <w:rPr>
+          <w:rFonts w:ascii="Times New Roman" w:eastAsia="Times New Roman" w:hAnsi="Times New Roman" w:cs="Times New Roman"/>
+          <w:sz w:val="24"/>
+          <w:szCs w:val="24"/>
+        </w:rPr>
+        <w:t>Paper on twitter political sentiment analysis:</w:t>
+      </w:r>
+      <w:r>
+        <w:rPr>
+          <w:rFonts w:ascii="Times New Roman" w:eastAsia="Times New Roman" w:hAnsi="Times New Roman" w:cs="Times New Roman"/>
+          <w:sz w:val="24"/>
+          <w:szCs w:val="24"/>
+        </w:rPr>
+        <w:br/>
+      </w:r>
+      <w:hyperlink r:id="rId6" w:history="1">
+        <w:r>
+          <w:rPr>
+            <w:rFonts w:ascii="Times New Roman" w:eastAsia="Times New Roman" w:hAnsi="Times New Roman" w:cs="Times New Roman"/>
+            <w:color w:val="0000FF"/>
+            <w:sz w:val="24"/>
+            <w:szCs w:val="24"/>
+            <w:u w:val="single"/>
+          </w:rPr>
+          <w:t>https://www.aclweb.org/anthology/W13-1106.pdf</w:t>
+        </w:r>
+      </w:hyperlink>
+    </w:p>
+    <w:p>
+      <w:pPr>
+        <w:rPr>
+          <w:rFonts w:ascii="Times New Roman" w:eastAsia="Times New Roman" w:hAnsi="Times New Roman" w:cs="Times New Roman"/>
+          <w:sz w:val="24"/>
+          <w:szCs w:val="24"/>
+        </w:rPr>
+      </w:pPr>
+    </w:p>
+    <w:p>
+      <w:pPr>
+        <w:rPr>
+          <w:rFonts w:ascii="Times New Roman" w:eastAsia="Times New Roman" w:hAnsi="Times New Roman" w:cs="Times New Roman"/>
+          <w:sz w:val="24"/>
+          <w:szCs w:val="24"/>
+        </w:rPr>
+      </w:pPr>
+      <w:r>
+        <w:rPr>
+          <w:rFonts w:ascii="Times New Roman" w:eastAsia="Times New Roman" w:hAnsi="Times New Roman" w:cs="Times New Roman"/>
+          <w:sz w:val="24"/>
+          <w:szCs w:val="24"/>
+        </w:rPr>
+        <w:t>Tips on sentiment analysis:</w:t>
+      </w:r>
+      <w:r>
+        <w:rPr>
+          <w:rFonts w:ascii="Times New Roman" w:eastAsia="Times New Roman" w:hAnsi="Times New Roman" w:cs="Times New Roman"/>
+          <w:sz w:val="24"/>
+          <w:szCs w:val="24"/>
+        </w:rPr>
+        <w:br/>
+      </w:r>
+      <w:hyperlink r:id="rId7" w:history="1">
+        <w:r>
+          <w:rPr>
+            <w:rFonts w:ascii="Times New Roman" w:eastAsia="Times New Roman" w:hAnsi="Times New Roman" w:cs="Times New Roman"/>
+            <w:color w:val="0000FF"/>
+            <w:sz w:val="24"/>
+            <w:szCs w:val="24"/>
+            <w:u w:val="single"/>
+          </w:rPr>
+          <w:t>https://www.kdnuggets.com/2018/03/5-things-sentiment-analysis-classification.html</w:t>
+        </w:r>
+      </w:hyperlink>
+    </w:p>
+    <w:p>
+      <w:pPr>
+        <w:rPr>
+          <w:rFonts w:ascii="Times New Roman" w:eastAsia="Times New Roman" w:hAnsi="Times New Roman" w:cs="Times New Roman"/>
+          <w:sz w:val="24"/>
+          <w:szCs w:val="24"/>
+        </w:rPr>
+      </w:pPr>
+    </w:p>
+    <w:p>
+      <w:pPr>
+        <w:spacing w:after="0" w:line="240" w:lineRule="auto"/>
+        <w:rPr>
+          <w:rFonts w:ascii="Times New Roman" w:eastAsia="Times New Roman" w:hAnsi="Times New Roman" w:cs="Times New Roman"/>
+          <w:sz w:val="24"/>
+          <w:szCs w:val="24"/>
+        </w:rPr>
+      </w:pPr>
+    </w:p>
+    <w:p>
+      <w:pPr>
+        <w:spacing w:after="0" w:line="240" w:lineRule="auto"/>
+        <w:rPr>
+          <w:rFonts w:ascii="Times New Roman" w:eastAsia="Times New Roman" w:hAnsi="Times New Roman" w:cs="Times New Roman"/>
+          <w:sz w:val="24"/>
+          <w:szCs w:val="24"/>
+        </w:rPr>
+      </w:pPr>
+    </w:p>
+    <w:p>
+      <w:pPr>
+        <w:rPr>
+          <w:rFonts w:ascii="Times New Roman" w:eastAsia="Times New Roman" w:hAnsi="Times New Roman" w:cs="Times New Roman"/>
+          <w:sz w:val="24"/>
+          <w:szCs w:val="24"/>
+        </w:rPr>
+      </w:pPr>
+    </w:p>
+    <w:p>
+      <w:pPr>
+        <w:spacing w:line="240" w:lineRule="auto"/>
+        <w:rPr>
+          <w:sz w:val="24"/>
+          <w:szCs w:val="24"/>
+        </w:rPr>
+      </w:pPr>
     </w:p>
     <w:sectPr>
       <w:pgSz w:w="12240" w:h="15840"/>
@@ -758,8 +1146,8 @@
 </file>
 
 <file path=word/numbering.xml><?xml version="1.0" encoding="utf-8"?>
-<w:numbering xmlns:wpc="http://schemas.microsoft.com/office/word/2010/wordprocessingCanvas" xmlns:cx="http://schemas.microsoft.com/office/drawing/2014/chartex" xmlns:cx1="http://schemas.microsoft.com/office/drawing/2015/9/8/chartex" xmlns:cx2="http://schemas.microsoft.com/office/drawing/2015/10/21/chartex" xmlns:cx3="http://schemas.microsoft.com/office/drawing/2016/5/9/chartex" xmlns:cx4="http://schemas.microsoft.com/office/drawing/2016/5/10/chartex" xmlns:cx5="http://schemas.microsoft.com/office/drawing/2016/5/11/chartex" xmlns:cx6="http://schemas.microsoft.com/office/drawing/2016/5/12/chartex" xmlns:cx7="http://schemas.microsoft.com/office/drawing/2016/5/13/chartex" xmlns:cx8="http://schemas.microsoft.com/office/drawing/2016/5/14/chartex" xmlns:mc="http://schemas.openxmlformats.org/markup-compatibility/2006" xmlns:aink="http://schemas.microsoft.com/office/drawing/2016/ink" xmlns:am3d="http://schemas.microsoft.com/office/drawing/2017/model3d" xmlns:o="urn:schemas-microsoft-com:office:office" xmlns:r="http://schemas.openxmlformats.org/officeDocument/2006/relationships" xmlns:m="http://schemas.openxmlformats.org/officeDocument/2006/math" xmlns:v="urn:schemas-microsoft-com:vml" xmlns:wp14="http://schemas.microsoft.com/office/word/2010/wordprocessingDrawing" xmlns:wp="http://schemas.openxmlformats.org/drawingml/2006/wordprocessingDrawing" xmlns:w10="urn:schemas-microsoft-com:office:word" xmlns:w="http://schemas.openxmlformats.org/wordprocessingml/2006/main" xmlns:w14="http://schemas.microsoft.com/office/word/2010/wordml" xmlns:w15="http://schemas.microsoft.com/office/word/2012/wordml" xmlns:w16cid="http://schemas.microsoft.com/office/word/2016/wordml/cid" xmlns:w16se="http://schemas.microsoft.com/office/word/2015/wordml/symex" xmlns:wpg="http://schemas.microsoft.com/office/word/2010/wordprocessingGroup" xmlns:wpi="http://schemas.microsoft.com/office/word/2010/wordprocessingInk" xmlns:wne="http://schemas.microsoft.com/office/word/2006/wordml" xmlns:wps="http://schemas.microsoft.com/office/word/2010/wordprocessingShape" mc:Ignorable="w14 w15 w16se w16cid wp14">
-  <w:abstractNum w:abstractNumId="0" w15:restartNumberingAfterBreak="0">
+<w:numbering xmlns:wpc="http://schemas.microsoft.com/office/word/2010/wordprocessingCanvas" xmlns:mo="http://schemas.microsoft.com/office/mac/office/2008/main" xmlns:mc="http://schemas.openxmlformats.org/markup-compatibility/2006" xmlns:mv="urn:schemas-microsoft-com:mac:vml" xmlns:o="urn:schemas-microsoft-com:office:office" xmlns:r="http://schemas.openxmlformats.org/officeDocument/2006/relationships" xmlns:m="http://schemas.openxmlformats.org/officeDocument/2006/math" xmlns:v="urn:schemas-microsoft-com:vml" xmlns:wp14="http://schemas.microsoft.com/office/word/2010/wordprocessingDrawing" xmlns:wp="http://schemas.openxmlformats.org/drawingml/2006/wordprocessingDrawing" xmlns:w10="urn:schemas-microsoft-com:office:word" xmlns:w="http://schemas.openxmlformats.org/wordprocessingml/2006/main" xmlns:w14="http://schemas.microsoft.com/office/word/2010/wordml" xmlns:w15="http://schemas.microsoft.com/office/word/2012/wordml" xmlns:wpg="http://schemas.microsoft.com/office/word/2010/wordprocessingGroup" xmlns:wpi="http://schemas.microsoft.com/office/word/2010/wordprocessingInk" xmlns:wne="http://schemas.microsoft.com/office/word/2006/wordml" xmlns:wps="http://schemas.microsoft.com/office/word/2010/wordprocessingShape" mc:Ignorable="w14 w15 wp14">
+  <w:abstractNum w:abstractNumId="0">
     <w:nsid w:val="27E96118"/>
     <w:multiLevelType w:val="hybridMultilevel"/>
     <w:tmpl w:val="627215EE"/>
@@ -872,7 +1260,7 @@
       </w:rPr>
     </w:lvl>
   </w:abstractNum>
-  <w:abstractNum w:abstractNumId="1" w15:restartNumberingAfterBreak="0">
+  <w:abstractNum w:abstractNumId="1">
     <w:nsid w:val="613B591D"/>
     <w:multiLevelType w:val="hybridMultilevel"/>
     <w:tmpl w:val="0DF4C2C4"/>
@@ -956,6 +1344,118 @@
       <w:pPr>
         <w:ind w:left="6480" w:hanging="180"/>
       </w:pPr>
+    </w:lvl>
+  </w:abstractNum>
+  <w:abstractNum w:abstractNumId="2">
+    <w:nsid w:val="6C9B4598"/>
+    <w:multiLevelType w:val="hybridMultilevel"/>
+    <w:tmpl w:val="5BCC1884"/>
+    <w:lvl w:ilvl="0" w:tplc="7E4827C0">
+      <w:numFmt w:val="bullet"/>
+      <w:lvlText w:val="-"/>
+      <w:lvlJc w:val="left"/>
+      <w:pPr>
+        <w:ind w:left="720" w:hanging="360"/>
+      </w:pPr>
+      <w:rPr>
+        <w:rFonts w:ascii="Calibri" w:eastAsiaTheme="minorHAnsi" w:hAnsi="Calibri" w:cstheme="minorBidi" w:hint="default"/>
+      </w:rPr>
+    </w:lvl>
+    <w:lvl w:ilvl="1" w:tplc="04090003" w:tentative="1">
+      <w:start w:val="1"/>
+      <w:numFmt w:val="bullet"/>
+      <w:lvlText w:val="o"/>
+      <w:lvlJc w:val="left"/>
+      <w:pPr>
+        <w:ind w:left="1440" w:hanging="360"/>
+      </w:pPr>
+      <w:rPr>
+        <w:rFonts w:ascii="Courier New" w:hAnsi="Courier New" w:cs="Courier New" w:hint="default"/>
+      </w:rPr>
+    </w:lvl>
+    <w:lvl w:ilvl="2" w:tplc="04090005" w:tentative="1">
+      <w:start w:val="1"/>
+      <w:numFmt w:val="bullet"/>
+      <w:lvlText w:val=""/>
+      <w:lvlJc w:val="left"/>
+      <w:pPr>
+        <w:ind w:left="2160" w:hanging="360"/>
+      </w:pPr>
+      <w:rPr>
+        <w:rFonts w:ascii="Wingdings" w:hAnsi="Wingdings" w:hint="default"/>
+      </w:rPr>
+    </w:lvl>
+    <w:lvl w:ilvl="3" w:tplc="04090001" w:tentative="1">
+      <w:start w:val="1"/>
+      <w:numFmt w:val="bullet"/>
+      <w:lvlText w:val=""/>
+      <w:lvlJc w:val="left"/>
+      <w:pPr>
+        <w:ind w:left="2880" w:hanging="360"/>
+      </w:pPr>
+      <w:rPr>
+        <w:rFonts w:ascii="Symbol" w:hAnsi="Symbol" w:hint="default"/>
+      </w:rPr>
+    </w:lvl>
+    <w:lvl w:ilvl="4" w:tplc="04090003" w:tentative="1">
+      <w:start w:val="1"/>
+      <w:numFmt w:val="bullet"/>
+      <w:lvlText w:val="o"/>
+      <w:lvlJc w:val="left"/>
+      <w:pPr>
+        <w:ind w:left="3600" w:hanging="360"/>
+      </w:pPr>
+      <w:rPr>
+        <w:rFonts w:ascii="Courier New" w:hAnsi="Courier New" w:cs="Courier New" w:hint="default"/>
+      </w:rPr>
+    </w:lvl>
+    <w:lvl w:ilvl="5" w:tplc="04090005" w:tentative="1">
+      <w:start w:val="1"/>
+      <w:numFmt w:val="bullet"/>
+      <w:lvlText w:val=""/>
+      <w:lvlJc w:val="left"/>
+      <w:pPr>
+        <w:ind w:left="4320" w:hanging="360"/>
+      </w:pPr>
+      <w:rPr>
+        <w:rFonts w:ascii="Wingdings" w:hAnsi="Wingdings" w:hint="default"/>
+      </w:rPr>
+    </w:lvl>
+    <w:lvl w:ilvl="6" w:tplc="04090001" w:tentative="1">
+      <w:start w:val="1"/>
+      <w:numFmt w:val="bullet"/>
+      <w:lvlText w:val=""/>
+      <w:lvlJc w:val="left"/>
+      <w:pPr>
+        <w:ind w:left="5040" w:hanging="360"/>
+      </w:pPr>
+      <w:rPr>
+        <w:rFonts w:ascii="Symbol" w:hAnsi="Symbol" w:hint="default"/>
+      </w:rPr>
+    </w:lvl>
+    <w:lvl w:ilvl="7" w:tplc="04090003" w:tentative="1">
+      <w:start w:val="1"/>
+      <w:numFmt w:val="bullet"/>
+      <w:lvlText w:val="o"/>
+      <w:lvlJc w:val="left"/>
+      <w:pPr>
+        <w:ind w:left="5760" w:hanging="360"/>
+      </w:pPr>
+      <w:rPr>
+        <w:rFonts w:ascii="Courier New" w:hAnsi="Courier New" w:cs="Courier New" w:hint="default"/>
+      </w:rPr>
+    </w:lvl>
+    <w:lvl w:ilvl="8" w:tplc="04090005" w:tentative="1">
+      <w:start w:val="1"/>
+      <w:numFmt w:val="bullet"/>
+      <w:lvlText w:val=""/>
+      <w:lvlJc w:val="left"/>
+      <w:pPr>
+        <w:ind w:left="6480" w:hanging="360"/>
+      </w:pPr>
+      <w:rPr>
+        <w:rFonts w:ascii="Wingdings" w:hAnsi="Wingdings" w:hint="default"/>
+      </w:rPr>
     </w:lvl>
   </w:abstractNum>
   <w:num w:numId="1">
@@ -964,11 +1464,14 @@
   <w:num w:numId="2">
     <w:abstractNumId w:val="0"/>
   </w:num>
+  <w:num w:numId="3">
+    <w:abstractNumId w:val="2"/>
+  </w:num>
 </w:numbering>
 </file>
 
 <file path=word/styles.xml><?xml version="1.0" encoding="utf-8"?>
-<w:styles xmlns:mc="http://schemas.openxmlformats.org/markup-compatibility/2006" xmlns:r="http://schemas.openxmlformats.org/officeDocument/2006/relationships" xmlns:w="http://schemas.openxmlformats.org/wordprocessingml/2006/main" xmlns:w14="http://schemas.microsoft.com/office/word/2010/wordml" xmlns:w15="http://schemas.microsoft.com/office/word/2012/wordml" xmlns:w16cid="http://schemas.microsoft.com/office/word/2016/wordml/cid" xmlns:w16se="http://schemas.microsoft.com/office/word/2015/wordml/symex" mc:Ignorable="w14 w15 w16se w16cid">
+<w:styles xmlns:mc="http://schemas.openxmlformats.org/markup-compatibility/2006" xmlns:r="http://schemas.openxmlformats.org/officeDocument/2006/relationships" xmlns:w="http://schemas.openxmlformats.org/wordprocessingml/2006/main" xmlns:w14="http://schemas.microsoft.com/office/word/2010/wordml" xmlns:w15="http://schemas.microsoft.com/office/word/2012/wordml" mc:Ignorable="w14 w15">
   <w:docDefaults>
     <w:rPrDefault>
       <w:rPr>
@@ -984,7 +1487,7 @@
       </w:pPr>
     </w:pPrDefault>
   </w:docDefaults>
-  <w:latentStyles w:defLockedState="0" w:defUIPriority="99" w:defSemiHidden="0" w:defUnhideWhenUsed="0" w:defQFormat="0" w:count="377">
+  <w:latentStyles w:defLockedState="0" w:defUIPriority="99" w:defSemiHidden="0" w:defUnhideWhenUsed="0" w:defQFormat="0" w:count="382">
     <w:lsdException w:name="Normal" w:uiPriority="0" w:qFormat="1"/>
     <w:lsdException w:name="heading 1" w:uiPriority="9" w:qFormat="1"/>
     <w:lsdException w:name="heading 2" w:semiHidden="1" w:uiPriority="9" w:unhideWhenUsed="1" w:qFormat="1"/>
@@ -1090,6 +1593,7 @@
     <w:lsdException w:name="HTML Sample" w:semiHidden="1" w:unhideWhenUsed="1"/>
     <w:lsdException w:name="HTML Typewriter" w:semiHidden="1" w:unhideWhenUsed="1"/>
     <w:lsdException w:name="HTML Variable" w:semiHidden="1" w:unhideWhenUsed="1"/>
+    <w:lsdException w:name="Normal Table" w:semiHidden="1" w:unhideWhenUsed="1"/>
     <w:lsdException w:name="annotation subject" w:semiHidden="1" w:unhideWhenUsed="1"/>
     <w:lsdException w:name="No List" w:semiHidden="1" w:unhideWhenUsed="1"/>
     <w:lsdException w:name="Outline List 1" w:semiHidden="1" w:unhideWhenUsed="1"/>
@@ -1135,9 +1639,11 @@
     <w:lsdException w:name="Table Subtle 1" w:semiHidden="1" w:unhideWhenUsed="1"/>
     <w:lsdException w:name="Table Subtle 2" w:semiHidden="1" w:unhideWhenUsed="1"/>
     <w:lsdException w:name="Table Web 1" w:semiHidden="1" w:unhideWhenUsed="1"/>
+    <w:lsdException w:name="Table Web 2" w:semiHidden="1" w:unhideWhenUsed="1"/>
     <w:lsdException w:name="Table Web 3" w:semiHidden="1" w:unhideWhenUsed="1"/>
     <w:lsdException w:name="Balloon Text" w:semiHidden="1" w:unhideWhenUsed="1"/>
     <w:lsdException w:name="Table Grid" w:uiPriority="39"/>
+    <w:lsdException w:name="Table Theme" w:semiHidden="1" w:unhideWhenUsed="1"/>
     <w:lsdException w:name="Placeholder Text" w:semiHidden="1"/>
     <w:lsdException w:name="No Spacing" w:uiPriority="1" w:qFormat="1"/>
     <w:lsdException w:name="Light Shading" w:uiPriority="60"/>
@@ -1355,10 +1861,6 @@
     <w:lsdException w:name="List Table 7 Colorful Accent 6" w:uiPriority="52"/>
     <w:lsdException w:name="Mention" w:semiHidden="1" w:unhideWhenUsed="1"/>
     <w:lsdException w:name="Smart Hyperlink" w:semiHidden="1" w:unhideWhenUsed="1"/>
-    <w:lsdException w:name="Hashtag" w:semiHidden="1" w:unhideWhenUsed="1"/>
-    <w:lsdException w:name="Unresolved Mention" w:semiHidden="1" w:unhideWhenUsed="1"/>
-    <w:lsdException w:name="Smart Link" w:semiHidden="1" w:unhideWhenUsed="1"/>
-    <w:lsdException w:name="Smart Link Error" w:semiHidden="1" w:unhideWhenUsed="1"/>
   </w:latentStyles>
   <w:style w:type="paragraph" w:default="1" w:styleId="Normal">
     <w:name w:val="Normal"/>
@@ -1401,6 +1903,18 @@
       <w:ind w:left="720"/>
       <w:contextualSpacing/>
     </w:pPr>
+  </w:style>
+  <w:style w:type="character" w:styleId="Hyperlink">
+    <w:name w:val="Hyperlink"/>
+    <w:basedOn w:val="DefaultParagraphFont"/>
+    <w:uiPriority w:val="99"/>
+    <w:semiHidden/>
+    <w:unhideWhenUsed/>
+    <w:rsid w:val="005105AC"/>
+    <w:rPr>
+      <w:color w:val="0000FF"/>
+      <w:u w:val="single"/>
+    </w:rPr>
   </w:style>
 </w:styles>
 </file>

</xml_diff>